<commit_message>
Added logbook and updated planering
</commit_message>
<xml_diff>
--- a/Specialisering - Planering.docx
+++ b/Specialisering - Planering.docx
@@ -50,7 +50,126 @@
         <w:t xml:space="preserve"> </w:t>
       </w:r>
     </w:p>
-    <w:p/>
+    <w:p>
+      <w:pPr>
+        <w:jc w:val="center"/>
+        <w:rPr>
+          <w:b/>
+          <w:bCs/>
+        </w:rPr>
+      </w:pPr>
+      <w:r>
+        <w:rPr>
+          <w:b/>
+          <w:bCs/>
+        </w:rPr>
+        <w:t>Mål</w:t>
+      </w:r>
+    </w:p>
+    <w:p>
+      <w:pPr>
+        <w:pStyle w:val="Liststycke"/>
+        <w:numPr>
+          <w:ilvl w:val="0"/>
+          <w:numId w:val="4"/>
+        </w:numPr>
+      </w:pPr>
+      <w:r>
+        <w:t>Skapa en variabel manager så att man kan lägga in sina egna variabler</w:t>
+      </w:r>
+      <w:r>
+        <w:t xml:space="preserve"> i nodsystemet (Get-och Set-noder inkluderas)</w:t>
+      </w:r>
+    </w:p>
+    <w:p>
+      <w:pPr>
+        <w:pStyle w:val="Liststycke"/>
+        <w:numPr>
+          <w:ilvl w:val="0"/>
+          <w:numId w:val="4"/>
+        </w:numPr>
+      </w:pPr>
+      <w:r>
+        <w:t>Skapa en nod-search-funktion som man kan använda när man ska skapa en nod</w:t>
+      </w:r>
+    </w:p>
+    <w:p>
+      <w:pPr>
+        <w:pStyle w:val="Liststycke"/>
+        <w:numPr>
+          <w:ilvl w:val="0"/>
+          <w:numId w:val="4"/>
+        </w:numPr>
+      </w:pPr>
+      <w:r>
+        <w:t>Implementera Drag/Drop för GameObject till noderna</w:t>
+      </w:r>
+    </w:p>
+    <w:p>
+      <w:pPr>
+        <w:pStyle w:val="Liststycke"/>
+        <w:numPr>
+          <w:ilvl w:val="0"/>
+          <w:numId w:val="4"/>
+        </w:numPr>
+      </w:pPr>
+      <w:r>
+        <w:t xml:space="preserve">Skapa en CommandManager som kommer ihåg input från användaren. Detta ska </w:t>
+      </w:r>
+      <w:r>
+        <w:t>göra det möjligt att ha Undo/Redo knappar.</w:t>
+      </w:r>
+    </w:p>
+    <w:p>
+      <w:pPr>
+        <w:pStyle w:val="Liststycke"/>
+        <w:numPr>
+          <w:ilvl w:val="0"/>
+          <w:numId w:val="4"/>
+        </w:numPr>
+      </w:pPr>
+      <w:r>
+        <w:t>Implementera dynamisk</w:t>
+      </w:r>
+      <w:r>
+        <w:t xml:space="preserve">t antal </w:t>
+      </w:r>
+      <w:r>
+        <w:t xml:space="preserve">pins för vissa </w:t>
+      </w:r>
+      <w:r>
+        <w:t>noder</w:t>
+      </w:r>
+    </w:p>
+    <w:p>
+      <w:pPr>
+        <w:pStyle w:val="Liststycke"/>
+        <w:numPr>
+          <w:ilvl w:val="0"/>
+          <w:numId w:val="4"/>
+        </w:numPr>
+      </w:pPr>
+      <w:r>
+        <w:t>Implementera ”Custom Event”-noder som tillåter en att exekvera noder efter att en viss condition har uppfyllts.</w:t>
+      </w:r>
+    </w:p>
+    <w:p>
+      <w:pPr>
+        <w:pStyle w:val="Liststycke"/>
+        <w:numPr>
+          <w:ilvl w:val="0"/>
+          <w:numId w:val="4"/>
+        </w:numPr>
+      </w:pPr>
+      <w:r>
+        <w:t>Implementera gruppering i editorn det vill säga att man kan ha olika sektioner med olika namn för att göra användarens upplevelse bättre.</w:t>
+      </w:r>
+    </w:p>
+    <w:p>
+      <w:pPr>
+        <w:ind w:left="360"/>
+      </w:pPr>
+    </w:p>
     <w:p>
       <w:r>
         <w:t>Systemet ska skapas i FraktalOktav (gruppens projektmotor) och ImGui/ImNodes ska användas för implementation av editor-funktionalitet.</w:t>
@@ -184,22 +303,16 @@
         </w:numPr>
       </w:pPr>
       <w:r>
-        <w:t>Fixa variabel</w:t>
+        <w:t xml:space="preserve">Bli klar med en </w:t>
+      </w:r>
+      <w:r>
+        <w:t>variabel</w:t>
       </w:r>
       <w:r>
         <w:t xml:space="preserve"> manager</w:t>
       </w:r>
-    </w:p>
-    <w:p>
-      <w:pPr>
-        <w:pStyle w:val="Liststycke"/>
-        <w:numPr>
-          <w:ilvl w:val="0"/>
-          <w:numId w:val="2"/>
-        </w:numPr>
-      </w:pPr>
-      <w:r>
-        <w:t>Beskriv vad jag gjort i tidigare projekt</w:t>
+      <w:r>
+        <w:t xml:space="preserve"> som kan hantera olika datatyper</w:t>
       </w:r>
     </w:p>
     <w:p>
@@ -213,26 +326,38 @@
       <w:r>
         <w:t>Sätt upp hemsida</w:t>
       </w:r>
-    </w:p>
-    <w:p>
-      <w:pPr>
-        <w:pStyle w:val="Liststycke"/>
-        <w:numPr>
-          <w:ilvl w:val="0"/>
-          <w:numId w:val="2"/>
-        </w:numPr>
-      </w:pPr>
-      <w:r>
-        <w:t>Börja s</w:t>
-      </w:r>
-      <w:r>
-        <w:t>kriv</w:t>
-      </w:r>
-      <w:r>
-        <w:t>a</w:t>
-      </w:r>
-      <w:r>
-        <w:t xml:space="preserve"> CV</w:t>
+      <w:r>
+        <w:t xml:space="preserve"> (formattera och sätt upp olika subsidor)</w:t>
+      </w:r>
+    </w:p>
+    <w:p>
+      <w:pPr>
+        <w:pStyle w:val="Liststycke"/>
+        <w:numPr>
+          <w:ilvl w:val="0"/>
+          <w:numId w:val="2"/>
+        </w:numPr>
+      </w:pPr>
+      <w:r>
+        <w:t>Hämta material från tidigare projekt och dokumentera</w:t>
+      </w:r>
+      <w:r>
+        <w:t xml:space="preserve"> </w:t>
+      </w:r>
+      <w:r>
+        <w:t>det</w:t>
+      </w:r>
+    </w:p>
+    <w:p>
+      <w:pPr>
+        <w:pStyle w:val="Liststycke"/>
+        <w:numPr>
+          <w:ilvl w:val="0"/>
+          <w:numId w:val="2"/>
+        </w:numPr>
+      </w:pPr>
+      <w:r>
+        <w:t>Skriv första draft på CV</w:t>
       </w:r>
     </w:p>
     <w:p>
@@ -258,19 +383,28 @@
         </w:numPr>
       </w:pPr>
       <w:r>
-        <w:t>Get-nod för variabler</w:t>
-      </w:r>
-    </w:p>
-    <w:p>
-      <w:pPr>
-        <w:pStyle w:val="Liststycke"/>
-        <w:numPr>
-          <w:ilvl w:val="0"/>
-          <w:numId w:val="2"/>
-        </w:numPr>
-      </w:pPr>
-      <w:r>
-        <w:t>Set-nod för variabler</w:t>
+        <w:t xml:space="preserve">Skapa </w:t>
+      </w:r>
+      <w:r>
+        <w:t>g</w:t>
+      </w:r>
+      <w:r>
+        <w:t xml:space="preserve">et-nod för variabler som finns i variabel-managern </w:t>
+      </w:r>
+    </w:p>
+    <w:p>
+      <w:pPr>
+        <w:pStyle w:val="Liststycke"/>
+        <w:numPr>
+          <w:ilvl w:val="0"/>
+          <w:numId w:val="2"/>
+        </w:numPr>
+      </w:pPr>
+      <w:r>
+        <w:t>Skapa set-nod för variabler som finns i variabel-managern</w:t>
+      </w:r>
+      <w:r>
+        <w:t xml:space="preserve"> </w:t>
       </w:r>
     </w:p>
     <w:p>
@@ -307,7 +441,33 @@
       </w:r>
     </w:p>
     <w:p>
-      <w:r>
+      <w:pPr>
+        <w:pStyle w:val="Liststycke"/>
+        <w:numPr>
+          <w:ilvl w:val="0"/>
+          <w:numId w:val="2"/>
+        </w:numPr>
+      </w:pPr>
+      <w:r>
+        <w:t>Skriva klart CV och få feedback</w:t>
+      </w:r>
+    </w:p>
+    <w:p>
+      <w:pPr>
+        <w:pStyle w:val="Liststycke"/>
+        <w:numPr>
+          <w:ilvl w:val="0"/>
+          <w:numId w:val="2"/>
+        </w:numPr>
+      </w:pPr>
+      <w:r>
+        <w:t>Jobba på portfolio</w:t>
+      </w:r>
+    </w:p>
+    <w:p/>
+    <w:p>
+      <w:r>
+        <w:lastRenderedPageBreak/>
         <w:t xml:space="preserve">Vecka </w:t>
       </w:r>
       <w:r>
@@ -329,7 +489,13 @@
         </w:numPr>
       </w:pPr>
       <w:r>
-        <w:t>Om möjligt: implementera drag-drop funktionalitet</w:t>
+        <w:t>I</w:t>
+      </w:r>
+      <w:r>
+        <w:t>mplementera drag-drop funktionalitet</w:t>
+      </w:r>
+      <w:r>
+        <w:t xml:space="preserve"> i editorn för GameObject</w:t>
       </w:r>
     </w:p>
     <w:p>
@@ -359,10 +525,25 @@
         </w:numPr>
       </w:pPr>
       <w:r>
-        <w:t>Få feedback på editor</w:t>
-      </w:r>
-      <w:r>
-        <w:t xml:space="preserve"> – dokumentera och reflektera över eventuella implementationsstrategier.</w:t>
+        <w:t xml:space="preserve">Få feedback på </w:t>
+      </w:r>
+      <w:r>
+        <w:t>nod</w:t>
+      </w:r>
+      <w:r>
+        <w:t>editor</w:t>
+      </w:r>
+      <w:r>
+        <w:t>n av level designers</w:t>
+      </w:r>
+      <w:r>
+        <w:t xml:space="preserve"> – dokumentera och reflektera över eventuella implementationsstrategier</w:t>
+      </w:r>
+      <w:r>
+        <w:t xml:space="preserve"> och förbättringar</w:t>
+      </w:r>
+      <w:r>
+        <w:t>.</w:t>
       </w:r>
     </w:p>
     <w:p>
@@ -388,7 +569,10 @@
         </w:numPr>
       </w:pPr>
       <w:r>
-        <w:t>Starta command pattern för nodeditorn</w:t>
+        <w:t>Skapa ett</w:t>
+      </w:r>
+      <w:r>
+        <w:t xml:space="preserve"> command pattern för nodeditorn</w:t>
       </w:r>
       <w:r>
         <w:t xml:space="preserve"> (tracka input från användaren för att kunna undo/redo)</w:t>
@@ -403,30 +587,49 @@
         </w:numPr>
       </w:pPr>
       <w:r>
-        <w:t xml:space="preserve">Länka </w:t>
-      </w:r>
-      <w:r>
-        <w:t>saker i hemsidan</w:t>
-      </w:r>
-    </w:p>
-    <w:p>
-      <w:pPr>
-        <w:pStyle w:val="Liststycke"/>
-        <w:numPr>
-          <w:ilvl w:val="0"/>
-          <w:numId w:val="2"/>
-        </w:numPr>
-      </w:pPr>
-      <w:r>
-        <w:t>Försök implementera dynamiska noder (noder med dynamiska pins)</w:t>
-      </w:r>
-    </w:p>
-    <w:p>
-      <w:pPr>
-        <w:pStyle w:val="Liststycke"/>
-      </w:pPr>
-      <w:r>
-        <w:t>eller</w:t>
+        <w:t>Bli klar med tidigare spelprojekt på portfolio</w:t>
+      </w:r>
+    </w:p>
+    <w:p>
+      <w:pPr>
+        <w:pStyle w:val="Liststycke"/>
+        <w:numPr>
+          <w:ilvl w:val="0"/>
+          <w:numId w:val="2"/>
+        </w:numPr>
+      </w:pPr>
+      <w:r>
+        <w:t>I</w:t>
+      </w:r>
+      <w:r>
+        <w:t>mplementera dynamiska noder (noder med dynamiska pins)</w:t>
+      </w:r>
+    </w:p>
+    <w:p>
+      <w:pPr>
+        <w:pStyle w:val="Liststycke"/>
+        <w:numPr>
+          <w:ilvl w:val="0"/>
+          <w:numId w:val="2"/>
+        </w:numPr>
+      </w:pPr>
+      <w:r>
+        <w:t xml:space="preserve">Eventuellt göra klart </w:t>
+      </w:r>
+      <w:r>
+        <w:t xml:space="preserve">drag-drop för GameObject </w:t>
+      </w:r>
+    </w:p>
+    <w:p>
+      <w:pPr>
+        <w:pStyle w:val="Liststycke"/>
+        <w:numPr>
+          <w:ilvl w:val="0"/>
+          <w:numId w:val="2"/>
+        </w:numPr>
+      </w:pPr>
+      <w:r>
+        <w:t>Feedback för portfolio</w:t>
       </w:r>
     </w:p>
     <w:p>
@@ -452,6 +655,9 @@
         </w:numPr>
       </w:pPr>
       <w:r>
+        <w:t xml:space="preserve">Bli klar med </w:t>
+      </w:r>
+      <w:r>
         <w:t>Undo-button</w:t>
       </w:r>
       <w:r>
@@ -463,6 +669,12 @@
         <w:pStyle w:val="Liststycke"/>
       </w:pPr>
       <w:r>
+        <w:t xml:space="preserve">Bli klar </w:t>
+      </w:r>
+      <w:r>
+        <w:t xml:space="preserve">med </w:t>
+      </w:r>
+      <w:r>
         <w:t>Redo-button</w:t>
       </w:r>
       <w:r>
@@ -478,7 +690,6 @@
         </w:numPr>
       </w:pPr>
       <w:r>
-        <w:lastRenderedPageBreak/>
         <w:t>Custom Event noder</w:t>
       </w:r>
     </w:p>
@@ -491,6 +702,118 @@
         </w:numPr>
       </w:pPr>
       <w:r>
+        <w:t>Iterera på hemsidan och se till att de</w:t>
+      </w:r>
+      <w:r>
+        <w:t>n</w:t>
+      </w:r>
+      <w:r>
+        <w:t xml:space="preserve"> blir bra</w:t>
+      </w:r>
+      <w:r>
+        <w:t>/feedback</w:t>
+      </w:r>
+    </w:p>
+    <w:p>
+      <w:pPr>
+        <w:pStyle w:val="Liststycke"/>
+        <w:numPr>
+          <w:ilvl w:val="0"/>
+          <w:numId w:val="2"/>
+        </w:numPr>
+      </w:pPr>
+      <w:r>
+        <w:t>Börja skriv om specialisering på portfoliot</w:t>
+      </w:r>
+    </w:p>
+    <w:p>
+      <w:r>
+        <w:t>Vecka 7</w:t>
+      </w:r>
+      <w:r>
+        <w:t xml:space="preserve"> (20 h)</w:t>
+      </w:r>
+      <w:r>
+        <w:t>:</w:t>
+      </w:r>
+    </w:p>
+    <w:p>
+      <w:pPr>
+        <w:pStyle w:val="Liststycke"/>
+        <w:numPr>
+          <w:ilvl w:val="0"/>
+          <w:numId w:val="2"/>
+        </w:numPr>
+      </w:pPr>
+      <w:r>
+        <w:t xml:space="preserve">Implementera </w:t>
+      </w:r>
+      <w:r>
+        <w:t>grouping i nodeditorn</w:t>
+      </w:r>
+      <w:r>
+        <w:t xml:space="preserve"> (att man kan ha nodgrupper)</w:t>
+      </w:r>
+    </w:p>
+    <w:p>
+      <w:pPr>
+        <w:pStyle w:val="Liststycke"/>
+        <w:numPr>
+          <w:ilvl w:val="0"/>
+          <w:numId w:val="2"/>
+        </w:numPr>
+      </w:pPr>
+      <w:r>
+        <w:t>Beskriv specialiseringsarbete för portfoliot</w:t>
+      </w:r>
+    </w:p>
+    <w:p>
+      <w:pPr>
+        <w:pStyle w:val="Liststycke"/>
+        <w:numPr>
+          <w:ilvl w:val="0"/>
+          <w:numId w:val="2"/>
+        </w:numPr>
+      </w:pPr>
+      <w:r>
+        <w:t>Ta bilder/gifs av specialisering</w:t>
+      </w:r>
+      <w:r>
+        <w:t xml:space="preserve"> och lägg in i hemsidan</w:t>
+      </w:r>
+    </w:p>
+    <w:p>
+      <w:pPr>
+        <w:pStyle w:val="Liststycke"/>
+        <w:numPr>
+          <w:ilvl w:val="0"/>
+          <w:numId w:val="2"/>
+        </w:numPr>
+      </w:pPr>
+      <w:r>
+        <w:t>Fixa eventuella buggar</w:t>
+      </w:r>
+    </w:p>
+    <w:p>
+      <w:r>
+        <w:t>Vecka 8</w:t>
+      </w:r>
+      <w:r>
+        <w:t xml:space="preserve"> (20 h)</w:t>
+      </w:r>
+      <w:r>
+        <w:t>:</w:t>
+      </w:r>
+    </w:p>
+    <w:p>
+      <w:pPr>
+        <w:pStyle w:val="Liststycke"/>
+        <w:numPr>
+          <w:ilvl w:val="0"/>
+          <w:numId w:val="2"/>
+        </w:numPr>
+      </w:pPr>
+      <w:r>
         <w:t>Polera CV</w:t>
       </w:r>
     </w:p>
@@ -507,11 +830,27 @@
       </w:r>
     </w:p>
     <w:p>
-      <w:r>
-        <w:t>Vecka 7</w:t>
-      </w:r>
-      <w:r>
-        <w:t xml:space="preserve"> (20 h)</w:t>
+      <w:pPr>
+        <w:pStyle w:val="Liststycke"/>
+        <w:numPr>
+          <w:ilvl w:val="0"/>
+          <w:numId w:val="2"/>
+        </w:numPr>
+      </w:pPr>
+      <w:r>
+        <w:t>Polera kod</w:t>
+      </w:r>
+    </w:p>
+    <w:p/>
+    <w:p>
+      <w:r>
+        <w:t>Wishlist (o</w:t>
+      </w:r>
+      <w:r>
+        <w:t>m tid finns</w:t>
+      </w:r>
+      <w:r>
+        <w:t>)</w:t>
       </w:r>
       <w:r>
         <w:t>:</w:t>
@@ -526,107 +865,17 @@
         </w:numPr>
       </w:pPr>
       <w:r>
-        <w:t xml:space="preserve">Implementera </w:t>
-      </w:r>
-      <w:r>
-        <w:t>grouping i nodeditorn</w:t>
-      </w:r>
-      <w:r>
-        <w:t xml:space="preserve"> (att man kan ha nodgrupper) </w:t>
-      </w:r>
-    </w:p>
-    <w:p>
-      <w:pPr>
-        <w:pStyle w:val="Liststycke"/>
-        <w:numPr>
-          <w:ilvl w:val="0"/>
-          <w:numId w:val="2"/>
-        </w:numPr>
-      </w:pPr>
-      <w:r>
-        <w:t>Polera hemsida</w:t>
-      </w:r>
-    </w:p>
-    <w:p>
-      <w:pPr>
-        <w:pStyle w:val="Liststycke"/>
-        <w:numPr>
-          <w:ilvl w:val="0"/>
-          <w:numId w:val="2"/>
-        </w:numPr>
-      </w:pPr>
-      <w:r>
-        <w:t>Beskriv specialiseringsarbete för portfoliot</w:t>
-      </w:r>
-    </w:p>
-    <w:p>
-      <w:r>
-        <w:t>Vecka 8</w:t>
-      </w:r>
-      <w:r>
-        <w:t xml:space="preserve"> (20 h)</w:t>
-      </w:r>
-      <w:r>
-        <w:t>:</w:t>
-      </w:r>
-    </w:p>
-    <w:p>
-      <w:pPr>
-        <w:pStyle w:val="Liststycke"/>
-        <w:numPr>
-          <w:ilvl w:val="0"/>
-          <w:numId w:val="2"/>
-        </w:numPr>
-      </w:pPr>
-      <w:r>
-        <w:t>Polera CV</w:t>
-      </w:r>
-    </w:p>
-    <w:p>
-      <w:pPr>
-        <w:pStyle w:val="Liststycke"/>
-        <w:numPr>
-          <w:ilvl w:val="0"/>
-          <w:numId w:val="2"/>
-        </w:numPr>
-      </w:pPr>
-      <w:r>
-        <w:t>Polera hemsida</w:t>
-      </w:r>
-    </w:p>
-    <w:p>
-      <w:pPr>
-        <w:pStyle w:val="Liststycke"/>
-        <w:numPr>
-          <w:ilvl w:val="0"/>
-          <w:numId w:val="2"/>
-        </w:numPr>
-      </w:pPr>
-      <w:r>
-        <w:t>Polera kod</w:t>
-      </w:r>
-    </w:p>
-    <w:p/>
-    <w:p>
-      <w:r>
-        <w:t>Wishlist (o</w:t>
-      </w:r>
-      <w:r>
-        <w:t>m tid finns</w:t>
-      </w:r>
-      <w:r>
-        <w:t>)</w:t>
-      </w:r>
-      <w:r>
-        <w:t>:</w:t>
-      </w:r>
-    </w:p>
-    <w:p>
-      <w:r>
         <w:t>Type-erase noder (spara ner funktioner som void*)</w:t>
       </w:r>
     </w:p>
     <w:p>
+      <w:pPr>
+        <w:pStyle w:val="Liststycke"/>
+        <w:numPr>
+          <w:ilvl w:val="0"/>
+          <w:numId w:val="2"/>
+        </w:numPr>
+      </w:pPr>
       <w:r>
         <w:t>Tråda exekvering av noder.</w:t>
       </w:r>
@@ -756,6 +1005,118 @@
     </w:lvl>
   </w:abstractNum>
   <w:abstractNum w:abstractNumId="1" w15:restartNumberingAfterBreak="0">
+    <w:nsid w:val="311C3762"/>
+    <w:multiLevelType w:val="hybridMultilevel"/>
+    <w:tmpl w:val="4DDEA706"/>
+    <w:lvl w:ilvl="0" w:tplc="ADD07DA2">
+      <w:numFmt w:val="bullet"/>
+      <w:lvlText w:val="-"/>
+      <w:lvlJc w:val="left"/>
+      <w:pPr>
+        <w:ind w:left="720" w:hanging="360"/>
+      </w:pPr>
+      <w:rPr>
+        <w:rFonts w:ascii="Calibri" w:eastAsiaTheme="minorHAnsi" w:hAnsi="Calibri" w:cs="Calibri" w:hint="default"/>
+      </w:rPr>
+    </w:lvl>
+    <w:lvl w:ilvl="1" w:tplc="041D0003" w:tentative="1">
+      <w:start w:val="1"/>
+      <w:numFmt w:val="bullet"/>
+      <w:lvlText w:val="o"/>
+      <w:lvlJc w:val="left"/>
+      <w:pPr>
+        <w:ind w:left="1440" w:hanging="360"/>
+      </w:pPr>
+      <w:rPr>
+        <w:rFonts w:ascii="Courier New" w:hAnsi="Courier New" w:cs="Courier New" w:hint="default"/>
+      </w:rPr>
+    </w:lvl>
+    <w:lvl w:ilvl="2" w:tplc="041D0005" w:tentative="1">
+      <w:start w:val="1"/>
+      <w:numFmt w:val="bullet"/>
+      <w:lvlText w:val=""/>
+      <w:lvlJc w:val="left"/>
+      <w:pPr>
+        <w:ind w:left="2160" w:hanging="360"/>
+      </w:pPr>
+      <w:rPr>
+        <w:rFonts w:ascii="Wingdings" w:hAnsi="Wingdings" w:hint="default"/>
+      </w:rPr>
+    </w:lvl>
+    <w:lvl w:ilvl="3" w:tplc="041D0001" w:tentative="1">
+      <w:start w:val="1"/>
+      <w:numFmt w:val="bullet"/>
+      <w:lvlText w:val=""/>
+      <w:lvlJc w:val="left"/>
+      <w:pPr>
+        <w:ind w:left="2880" w:hanging="360"/>
+      </w:pPr>
+      <w:rPr>
+        <w:rFonts w:ascii="Symbol" w:hAnsi="Symbol" w:hint="default"/>
+      </w:rPr>
+    </w:lvl>
+    <w:lvl w:ilvl="4" w:tplc="041D0003" w:tentative="1">
+      <w:start w:val="1"/>
+      <w:numFmt w:val="bullet"/>
+      <w:lvlText w:val="o"/>
+      <w:lvlJc w:val="left"/>
+      <w:pPr>
+        <w:ind w:left="3600" w:hanging="360"/>
+      </w:pPr>
+      <w:rPr>
+        <w:rFonts w:ascii="Courier New" w:hAnsi="Courier New" w:cs="Courier New" w:hint="default"/>
+      </w:rPr>
+    </w:lvl>
+    <w:lvl w:ilvl="5" w:tplc="041D0005" w:tentative="1">
+      <w:start w:val="1"/>
+      <w:numFmt w:val="bullet"/>
+      <w:lvlText w:val=""/>
+      <w:lvlJc w:val="left"/>
+      <w:pPr>
+        <w:ind w:left="4320" w:hanging="360"/>
+      </w:pPr>
+      <w:rPr>
+        <w:rFonts w:ascii="Wingdings" w:hAnsi="Wingdings" w:hint="default"/>
+      </w:rPr>
+    </w:lvl>
+    <w:lvl w:ilvl="6" w:tplc="041D0001" w:tentative="1">
+      <w:start w:val="1"/>
+      <w:numFmt w:val="bullet"/>
+      <w:lvlText w:val=""/>
+      <w:lvlJc w:val="left"/>
+      <w:pPr>
+        <w:ind w:left="5040" w:hanging="360"/>
+      </w:pPr>
+      <w:rPr>
+        <w:rFonts w:ascii="Symbol" w:hAnsi="Symbol" w:hint="default"/>
+      </w:rPr>
+    </w:lvl>
+    <w:lvl w:ilvl="7" w:tplc="041D0003" w:tentative="1">
+      <w:start w:val="1"/>
+      <w:numFmt w:val="bullet"/>
+      <w:lvlText w:val="o"/>
+      <w:lvlJc w:val="left"/>
+      <w:pPr>
+        <w:ind w:left="5760" w:hanging="360"/>
+      </w:pPr>
+      <w:rPr>
+        <w:rFonts w:ascii="Courier New" w:hAnsi="Courier New" w:cs="Courier New" w:hint="default"/>
+      </w:rPr>
+    </w:lvl>
+    <w:lvl w:ilvl="8" w:tplc="041D0005" w:tentative="1">
+      <w:start w:val="1"/>
+      <w:numFmt w:val="bullet"/>
+      <w:lvlText w:val=""/>
+      <w:lvlJc w:val="left"/>
+      <w:pPr>
+        <w:ind w:left="6480" w:hanging="360"/>
+      </w:pPr>
+      <w:rPr>
+        <w:rFonts w:ascii="Wingdings" w:hAnsi="Wingdings" w:hint="default"/>
+      </w:rPr>
+    </w:lvl>
+  </w:abstractNum>
+  <w:abstractNum w:abstractNumId="2" w15:restartNumberingAfterBreak="0">
     <w:nsid w:val="37E874F9"/>
     <w:multiLevelType w:val="hybridMultilevel"/>
     <w:tmpl w:val="A7B08DC6"/>
@@ -844,11 +1205,129 @@
       </w:pPr>
     </w:lvl>
   </w:abstractNum>
+  <w:abstractNum w:abstractNumId="3" w15:restartNumberingAfterBreak="0">
+    <w:nsid w:val="65344409"/>
+    <w:multiLevelType w:val="hybridMultilevel"/>
+    <w:tmpl w:val="38EAE006"/>
+    <w:lvl w:ilvl="0" w:tplc="F83C987C">
+      <w:numFmt w:val="bullet"/>
+      <w:lvlText w:val="-"/>
+      <w:lvlJc w:val="left"/>
+      <w:pPr>
+        <w:ind w:left="720" w:hanging="360"/>
+      </w:pPr>
+      <w:rPr>
+        <w:rFonts w:ascii="Calibri" w:eastAsiaTheme="minorHAnsi" w:hAnsi="Calibri" w:cs="Calibri" w:hint="default"/>
+      </w:rPr>
+    </w:lvl>
+    <w:lvl w:ilvl="1" w:tplc="041D0003" w:tentative="1">
+      <w:start w:val="1"/>
+      <w:numFmt w:val="bullet"/>
+      <w:lvlText w:val="o"/>
+      <w:lvlJc w:val="left"/>
+      <w:pPr>
+        <w:ind w:left="1440" w:hanging="360"/>
+      </w:pPr>
+      <w:rPr>
+        <w:rFonts w:ascii="Courier New" w:hAnsi="Courier New" w:cs="Courier New" w:hint="default"/>
+      </w:rPr>
+    </w:lvl>
+    <w:lvl w:ilvl="2" w:tplc="041D0005" w:tentative="1">
+      <w:start w:val="1"/>
+      <w:numFmt w:val="bullet"/>
+      <w:lvlText w:val=""/>
+      <w:lvlJc w:val="left"/>
+      <w:pPr>
+        <w:ind w:left="2160" w:hanging="360"/>
+      </w:pPr>
+      <w:rPr>
+        <w:rFonts w:ascii="Wingdings" w:hAnsi="Wingdings" w:hint="default"/>
+      </w:rPr>
+    </w:lvl>
+    <w:lvl w:ilvl="3" w:tplc="041D0001" w:tentative="1">
+      <w:start w:val="1"/>
+      <w:numFmt w:val="bullet"/>
+      <w:lvlText w:val=""/>
+      <w:lvlJc w:val="left"/>
+      <w:pPr>
+        <w:ind w:left="2880" w:hanging="360"/>
+      </w:pPr>
+      <w:rPr>
+        <w:rFonts w:ascii="Symbol" w:hAnsi="Symbol" w:hint="default"/>
+      </w:rPr>
+    </w:lvl>
+    <w:lvl w:ilvl="4" w:tplc="041D0003" w:tentative="1">
+      <w:start w:val="1"/>
+      <w:numFmt w:val="bullet"/>
+      <w:lvlText w:val="o"/>
+      <w:lvlJc w:val="left"/>
+      <w:pPr>
+        <w:ind w:left="3600" w:hanging="360"/>
+      </w:pPr>
+      <w:rPr>
+        <w:rFonts w:ascii="Courier New" w:hAnsi="Courier New" w:cs="Courier New" w:hint="default"/>
+      </w:rPr>
+    </w:lvl>
+    <w:lvl w:ilvl="5" w:tplc="041D0005" w:tentative="1">
+      <w:start w:val="1"/>
+      <w:numFmt w:val="bullet"/>
+      <w:lvlText w:val=""/>
+      <w:lvlJc w:val="left"/>
+      <w:pPr>
+        <w:ind w:left="4320" w:hanging="360"/>
+      </w:pPr>
+      <w:rPr>
+        <w:rFonts w:ascii="Wingdings" w:hAnsi="Wingdings" w:hint="default"/>
+      </w:rPr>
+    </w:lvl>
+    <w:lvl w:ilvl="6" w:tplc="041D0001" w:tentative="1">
+      <w:start w:val="1"/>
+      <w:numFmt w:val="bullet"/>
+      <w:lvlText w:val=""/>
+      <w:lvlJc w:val="left"/>
+      <w:pPr>
+        <w:ind w:left="5040" w:hanging="360"/>
+      </w:pPr>
+      <w:rPr>
+        <w:rFonts w:ascii="Symbol" w:hAnsi="Symbol" w:hint="default"/>
+      </w:rPr>
+    </w:lvl>
+    <w:lvl w:ilvl="7" w:tplc="041D0003" w:tentative="1">
+      <w:start w:val="1"/>
+      <w:numFmt w:val="bullet"/>
+      <w:lvlText w:val="o"/>
+      <w:lvlJc w:val="left"/>
+      <w:pPr>
+        <w:ind w:left="5760" w:hanging="360"/>
+      </w:pPr>
+      <w:rPr>
+        <w:rFonts w:ascii="Courier New" w:hAnsi="Courier New" w:cs="Courier New" w:hint="default"/>
+      </w:rPr>
+    </w:lvl>
+    <w:lvl w:ilvl="8" w:tplc="041D0005" w:tentative="1">
+      <w:start w:val="1"/>
+      <w:numFmt w:val="bullet"/>
+      <w:lvlText w:val=""/>
+      <w:lvlJc w:val="left"/>
+      <w:pPr>
+        <w:ind w:left="6480" w:hanging="360"/>
+      </w:pPr>
+      <w:rPr>
+        <w:rFonts w:ascii="Wingdings" w:hAnsi="Wingdings" w:hint="default"/>
+      </w:rPr>
+    </w:lvl>
+  </w:abstractNum>
   <w:num w:numId="1" w16cid:durableId="585268914">
-    <w:abstractNumId w:val="1"/>
+    <w:abstractNumId w:val="2"/>
   </w:num>
   <w:num w:numId="2" w16cid:durableId="692268694">
     <w:abstractNumId w:val="0"/>
+  </w:num>
+  <w:num w:numId="3" w16cid:durableId="1184126574">
+    <w:abstractNumId w:val="3"/>
+  </w:num>
+  <w:num w:numId="4" w16cid:durableId="1952593585">
+    <w:abstractNumId w:val="1"/>
   </w:num>
 </w:numbering>
 </file>
@@ -1555,26 +2034,6 @@
 </file>
 
 <file path=customXml/item1.xml><?xml version="1.0" encoding="utf-8"?>
-<?mso-contentType ?>
-<FormTemplates xmlns="http://schemas.microsoft.com/sharepoint/v3/contenttype/forms">
-  <Display>DocumentLibraryForm</Display>
-  <Edit>DocumentLibraryForm</Edit>
-  <New>DocumentLibraryForm</New>
-</FormTemplates>
-</file>
-
-<file path=customXml/item2.xml><?xml version="1.0" encoding="utf-8"?>
-<p:properties xmlns:p="http://schemas.microsoft.com/office/2006/metadata/properties" xmlns:xsi="http://www.w3.org/2001/XMLSchema-instance" xmlns:pc="http://schemas.microsoft.com/office/infopath/2007/PartnerControls">
-  <documentManagement>
-    <lcf76f155ced4ddcb4097134ff3c332f xmlns="f182a280-abc5-4b95-b17c-d3b19eda4bfd">
-      <Terms xmlns="http://schemas.microsoft.com/office/infopath/2007/PartnerControls"/>
-    </lcf76f155ced4ddcb4097134ff3c332f>
-    <TaxCatchAll xmlns="cf74c376-423e-469c-bc6e-b6922c00d750" xsi:nil="true"/>
-  </documentManagement>
-</p:properties>
-</file>
-
-<file path=customXml/item3.xml><?xml version="1.0" encoding="utf-8"?>
 <ct:contentTypeSchema xmlns:ct="http://schemas.microsoft.com/office/2006/metadata/contentType" xmlns:ma="http://schemas.microsoft.com/office/2006/metadata/properties/metaAttributes" ct:_="" ma:_="" ma:contentTypeName="dokument" ma:contentTypeID="0x010100C940D18034C0C148A29C28D5DC7B5FBC" ma:contentTypeVersion="14" ma:contentTypeDescription="Skapa ett nytt dokument." ma:contentTypeScope="" ma:versionID="8e37828a4c23c029affa21c154b9c6b3">
   <xsd:schema xmlns:xsd="http://www.w3.org/2001/XMLSchema" xmlns:xs="http://www.w3.org/2001/XMLSchema" xmlns:p="http://schemas.microsoft.com/office/2006/metadata/properties" xmlns:ns2="f182a280-abc5-4b95-b17c-d3b19eda4bfd" xmlns:ns3="cf74c376-423e-469c-bc6e-b6922c00d750" targetNamespace="http://schemas.microsoft.com/office/2006/metadata/properties" ma:root="true" ma:fieldsID="1f9b58a6880398fe9c9fb97f203309c9" ns2:_="" ns3:_="">
     <xsd:import namespace="f182a280-abc5-4b95-b17c-d3b19eda4bfd"/>
@@ -1803,10 +2262,41 @@
 </ct:contentTypeSchema>
 </file>
 
+<file path=customXml/item2.xml><?xml version="1.0" encoding="utf-8"?>
+<p:properties xmlns:p="http://schemas.microsoft.com/office/2006/metadata/properties" xmlns:xsi="http://www.w3.org/2001/XMLSchema-instance" xmlns:pc="http://schemas.microsoft.com/office/infopath/2007/PartnerControls">
+  <documentManagement>
+    <lcf76f155ced4ddcb4097134ff3c332f xmlns="f182a280-abc5-4b95-b17c-d3b19eda4bfd">
+      <Terms xmlns="http://schemas.microsoft.com/office/infopath/2007/PartnerControls"/>
+    </lcf76f155ced4ddcb4097134ff3c332f>
+    <TaxCatchAll xmlns="cf74c376-423e-469c-bc6e-b6922c00d750" xsi:nil="true"/>
+  </documentManagement>
+</p:properties>
+</file>
+
+<file path=customXml/item3.xml><?xml version="1.0" encoding="utf-8"?>
+<?mso-contentType ?>
+<FormTemplates xmlns="http://schemas.microsoft.com/sharepoint/v3/contenttype/forms">
+  <Display>DocumentLibraryForm</Display>
+  <Edit>DocumentLibraryForm</Edit>
+  <New>DocumentLibraryForm</New>
+</FormTemplates>
+</file>
+
 <file path=customXml/itemProps1.xml><?xml version="1.0" encoding="utf-8"?>
-<ds:datastoreItem xmlns:ds="http://schemas.openxmlformats.org/officeDocument/2006/customXml" ds:itemID="{C5B97474-AB33-42B4-88A1-9F4AD3225188}">
+<ds:datastoreItem xmlns:ds="http://schemas.openxmlformats.org/officeDocument/2006/customXml" ds:itemID="{6B1A30E5-6026-4C53-8708-62387FFF0613}">
   <ds:schemaRefs>
-    <ds:schemaRef ds:uri="http://schemas.microsoft.com/sharepoint/v3/contenttype/forms"/>
+    <ds:schemaRef ds:uri="http://schemas.microsoft.com/office/2006/metadata/contentType"/>
+    <ds:schemaRef ds:uri="http://schemas.microsoft.com/office/2006/metadata/properties/metaAttributes"/>
+    <ds:schemaRef ds:uri="http://www.w3.org/2001/XMLSchema"/>
+    <ds:schemaRef ds:uri="http://schemas.microsoft.com/office/2006/metadata/properties"/>
+    <ds:schemaRef ds:uri="f182a280-abc5-4b95-b17c-d3b19eda4bfd"/>
+    <ds:schemaRef ds:uri="cf74c376-423e-469c-bc6e-b6922c00d750"/>
+    <ds:schemaRef ds:uri="http://schemas.microsoft.com/office/2006/documentManagement/types"/>
+    <ds:schemaRef ds:uri="http://schemas.microsoft.com/office/infopath/2007/PartnerControls"/>
+    <ds:schemaRef ds:uri="http://schemas.openxmlformats.org/package/2006/metadata/core-properties"/>
+    <ds:schemaRef ds:uri="http://purl.org/dc/elements/1.1/"/>
+    <ds:schemaRef ds:uri="http://purl.org/dc/terms/"/>
+    <ds:schemaRef ds:uri="http://schemas.microsoft.com/internal/obd"/>
   </ds:schemaRefs>
 </ds:datastoreItem>
 </file>
@@ -1823,20 +2313,9 @@
 </file>
 
 <file path=customXml/itemProps3.xml><?xml version="1.0" encoding="utf-8"?>
-<ds:datastoreItem xmlns:ds="http://schemas.openxmlformats.org/officeDocument/2006/customXml" ds:itemID="{6B1A30E5-6026-4C53-8708-62387FFF0613}">
+<ds:datastoreItem xmlns:ds="http://schemas.openxmlformats.org/officeDocument/2006/customXml" ds:itemID="{C5B97474-AB33-42B4-88A1-9F4AD3225188}">
   <ds:schemaRefs>
-    <ds:schemaRef ds:uri="http://schemas.microsoft.com/office/2006/metadata/contentType"/>
-    <ds:schemaRef ds:uri="http://schemas.microsoft.com/office/2006/metadata/properties/metaAttributes"/>
-    <ds:schemaRef ds:uri="http://www.w3.org/2001/XMLSchema"/>
-    <ds:schemaRef ds:uri="http://schemas.microsoft.com/office/2006/metadata/properties"/>
-    <ds:schemaRef ds:uri="f182a280-abc5-4b95-b17c-d3b19eda4bfd"/>
-    <ds:schemaRef ds:uri="cf74c376-423e-469c-bc6e-b6922c00d750"/>
-    <ds:schemaRef ds:uri="http://schemas.microsoft.com/office/2006/documentManagement/types"/>
-    <ds:schemaRef ds:uri="http://schemas.microsoft.com/office/infopath/2007/PartnerControls"/>
-    <ds:schemaRef ds:uri="http://schemas.openxmlformats.org/package/2006/metadata/core-properties"/>
-    <ds:schemaRef ds:uri="http://purl.org/dc/elements/1.1/"/>
-    <ds:schemaRef ds:uri="http://purl.org/dc/terms/"/>
-    <ds:schemaRef ds:uri="http://schemas.microsoft.com/internal/obd"/>
+    <ds:schemaRef ds:uri="http://schemas.microsoft.com/sharepoint/v3/contenttype/forms"/>
   </ds:schemaRefs>
 </ds:datastoreItem>
 </file>
</xml_diff>